<commit_message>
nav-styling multiple device update5
</commit_message>
<xml_diff>
--- a/DECKS/homepage.docx
+++ b/DECKS/homepage.docx
@@ -6,8 +6,6 @@
       <w:pPr>
         <w:pStyle w:val="Heading1"/>
       </w:pPr>
-      <w:bookmarkStart w:id="0" w:name="_GoBack"/>
-      <w:bookmarkEnd w:id="0"/>
       <w:proofErr w:type="spellStart"/>
       <w:r>
         <w:t>Div</w:t>
@@ -206,7 +204,25 @@
           <w:sz w:val="24"/>
           <w:szCs w:val="24"/>
         </w:rPr>
-        <w:t>Arnold_pic01</w:t>
+        <w:t>&lt;figure class=”show-box”&gt;</w:t>
+      </w:r>
+    </w:p>
+    <w:p>
+      <w:pPr>
+        <w:ind w:left="720"/>
+        <w:rPr>
+          <w:rFonts w:ascii="Times New Roman" w:hAnsi="Times New Roman" w:cs="Times New Roman"/>
+          <w:sz w:val="24"/>
+          <w:szCs w:val="24"/>
+        </w:rPr>
+      </w:pPr>
+      <w:r>
+        <w:rPr>
+          <w:rFonts w:ascii="Times New Roman" w:hAnsi="Times New Roman" w:cs="Times New Roman"/>
+          <w:sz w:val="24"/>
+          <w:szCs w:val="24"/>
+        </w:rPr>
+        <w:t>&lt;/figure&gt;</w:t>
       </w:r>
     </w:p>
     <w:p>
@@ -215,16 +231,28 @@
         <w:ind w:left="720"/>
       </w:pPr>
       <w:r>
+        <w:t>&lt;h2&gt;</w:t>
+      </w:r>
+      <w:r>
         <w:t xml:space="preserve">Fitness Terminator </w:t>
       </w:r>
-    </w:p>
-    <w:p>
-      <w:pPr>
-        <w:ind w:left="720"/>
-      </w:pPr>
+      <w:r>
+        <w:t>&lt;/h2&gt;</w:t>
+      </w:r>
+    </w:p>
+    <w:p>
+      <w:pPr>
+        <w:ind w:left="720"/>
+      </w:pPr>
+      <w:r>
+        <w:t>&lt;p&gt;</w:t>
+      </w:r>
       <w:r>
         <w:t>Mr. Olympia titles, Arnold Schwarzenegger was a promising young bodybuilder</w:t>
       </w:r>
+      <w:r>
+        <w:t>&lt;span class=”expand”&gt;</w:t>
+      </w:r>
     </w:p>
     <w:p>
       <w:pPr>
@@ -286,6 +314,9 @@
       <w:proofErr w:type="spellEnd"/>
       <w:r>
         <w:t xml:space="preserve"> legs</w:t>
+      </w:r>
+      <w:r>
+        <w:t>&lt;/span&gt;</w:t>
       </w:r>
     </w:p>
     <w:p>
@@ -332,7 +363,87 @@
           <w:szCs w:val="24"/>
           <w:lang w:eastAsia="en-IE"/>
         </w:rPr>
+        <w:lastRenderedPageBreak/>
+        <w:t>&lt;figure</w:t>
+      </w:r>
+      <w:r>
+        <w:rPr>
+          <w:rFonts w:ascii="Times New Roman" w:hAnsi="Times New Roman" w:cs="Times New Roman"/>
+          <w:sz w:val="24"/>
+          <w:szCs w:val="24"/>
+        </w:rPr>
+        <w:t xml:space="preserve"> </w:t>
+      </w:r>
+      <w:r>
+        <w:rPr>
+          <w:rFonts w:ascii="Times New Roman" w:hAnsi="Times New Roman" w:cs="Times New Roman"/>
+          <w:sz w:val="24"/>
+          <w:szCs w:val="24"/>
+        </w:rPr>
+        <w:t>class=”show-box”</w:t>
+      </w:r>
+      <w:r>
+        <w:rPr>
+          <w:rFonts w:ascii="Times New Roman" w:eastAsia="Times New Roman" w:hAnsi="Times New Roman" w:cs="Times New Roman"/>
+          <w:bCs/>
+          <w:kern w:val="36"/>
+          <w:sz w:val="24"/>
+          <w:szCs w:val="24"/>
+          <w:lang w:eastAsia="en-IE"/>
+        </w:rPr>
+        <w:t>&gt;</w:t>
+      </w:r>
+    </w:p>
+    <w:p>
+      <w:pPr>
+        <w:spacing w:before="100" w:beforeAutospacing="1" w:after="100" w:afterAutospacing="1" w:line="240" w:lineRule="auto"/>
+        <w:ind w:left="720"/>
+        <w:outlineLvl w:val="0"/>
+        <w:rPr>
+          <w:rFonts w:ascii="Times New Roman" w:eastAsia="Times New Roman" w:hAnsi="Times New Roman" w:cs="Times New Roman"/>
+          <w:bCs/>
+          <w:kern w:val="36"/>
+          <w:sz w:val="24"/>
+          <w:szCs w:val="24"/>
+          <w:lang w:eastAsia="en-IE"/>
+        </w:rPr>
+      </w:pPr>
+      <w:r>
+        <w:rPr>
+          <w:rFonts w:ascii="Times New Roman" w:eastAsia="Times New Roman" w:hAnsi="Times New Roman" w:cs="Times New Roman"/>
+          <w:bCs/>
+          <w:kern w:val="36"/>
+          <w:sz w:val="24"/>
+          <w:szCs w:val="24"/>
+          <w:lang w:eastAsia="en-IE"/>
+        </w:rPr>
         <w:t>errorExercise_pic01</w:t>
+      </w:r>
+    </w:p>
+    <w:p>
+      <w:pPr>
+        <w:spacing w:before="100" w:beforeAutospacing="1" w:after="100" w:afterAutospacing="1" w:line="240" w:lineRule="auto"/>
+        <w:ind w:left="720"/>
+        <w:outlineLvl w:val="0"/>
+        <w:rPr>
+          <w:rFonts w:ascii="Times New Roman" w:eastAsia="Times New Roman" w:hAnsi="Times New Roman" w:cs="Times New Roman"/>
+          <w:bCs/>
+          <w:kern w:val="36"/>
+          <w:sz w:val="24"/>
+          <w:szCs w:val="24"/>
+          <w:lang w:eastAsia="en-IE"/>
+        </w:rPr>
+      </w:pPr>
+      <w:r>
+        <w:rPr>
+          <w:rFonts w:ascii="Times New Roman" w:eastAsia="Times New Roman" w:hAnsi="Times New Roman" w:cs="Times New Roman"/>
+          <w:bCs/>
+          <w:kern w:val="36"/>
+          <w:sz w:val="24"/>
+          <w:szCs w:val="24"/>
+          <w:lang w:eastAsia="en-IE"/>
+        </w:rPr>
+        <w:t>&lt;/figure&gt;</w:t>
       </w:r>
     </w:p>
     <w:p>
@@ -350,8 +461,22 @@
           <w:rFonts w:eastAsia="Times New Roman"/>
           <w:lang w:eastAsia="en-IE"/>
         </w:rPr>
+        <w:t>&lt;h2&gt;</w:t>
+      </w:r>
+      <w:r>
+        <w:rPr>
+          <w:rFonts w:eastAsia="Times New Roman"/>
+          <w:lang w:eastAsia="en-IE"/>
+        </w:rPr>
         <w:t>Eleven Useless and Common Mistake Exercise</w:t>
       </w:r>
+      <w:r>
+        <w:rPr>
+          <w:rFonts w:eastAsia="Times New Roman"/>
+          <w:lang w:eastAsia="en-IE"/>
+        </w:rPr>
+        <w:t>&lt;/h2&gt;</w:t>
+      </w:r>
     </w:p>
     <w:p>
       <w:pPr>
@@ -378,8 +503,26 @@
         <w:ind w:left="720"/>
       </w:pPr>
       <w:r>
-        <w:lastRenderedPageBreak/>
-        <w:t>If you are like most people, working out is not exactly the best time of your day. So when do you take the time to work out, you want to make sure you are getting the most out of every move. The better the moves feel and the faster you see results, the more likely that you will start to enjoy your workouts. So here are the workouts you want to avoid if you don’t want to waste your time.</w:t>
+        <w:t>&lt;p&gt;</w:t>
+      </w:r>
+      <w:proofErr w:type="gramStart"/>
+      <w:r>
+        <w:t>If</w:t>
+      </w:r>
+      <w:proofErr w:type="gramEnd"/>
+      <w:r>
+        <w:t xml:space="preserve"> you are like most people, working out is not exactly the best time of your day. So when do you take the time to work out, you want to make sure you are getting the most out of every move. The better the moves feel and the faster you see results, the more likely that you will start to enjoy your workouts. So here are the workouts you want to avoid if you don’t want to waste your time</w:t>
+      </w:r>
+      <w:proofErr w:type="gramStart"/>
+      <w:r>
+        <w:t>.</w:t>
+      </w:r>
+      <w:r>
+        <w:t>&lt;</w:t>
+      </w:r>
+      <w:proofErr w:type="gramEnd"/>
+      <w:r>
+        <w:t>p&gt;</w:t>
       </w:r>
     </w:p>
     <w:p>
@@ -387,14 +530,76 @@
         <w:pStyle w:val="NormalWeb"/>
         <w:ind w:left="720"/>
       </w:pPr>
+      <w:r>
+        <w:t>&lt;p&gt;&lt;span class=”next”&gt;Explore&lt;/span&gt;&lt;p&gt;</w:t>
+      </w:r>
     </w:p>
     <w:p>
       <w:pPr>
         <w:pStyle w:val="NormalWeb"/>
         <w:ind w:left="720"/>
-      </w:pPr>
+        <w:rPr>
+          <w:b/>
+          <w:color w:val="FFD966" w:themeColor="accent4" w:themeTint="99"/>
+          <w:lang w:val="en"/>
+        </w:rPr>
+      </w:pPr>
+      <w:bookmarkStart w:id="0" w:name="_GoBack"/>
+      <w:r>
+        <w:rPr>
+          <w:b/>
+          <w:color w:val="FFD966" w:themeColor="accent4" w:themeTint="99"/>
+          <w:lang w:val="en"/>
+        </w:rPr>
+        <w:t>&lt;div class=”show-in-box”&gt;</w:t>
+      </w:r>
+    </w:p>
+    <w:bookmarkEnd w:id="0"/>
+    <w:p>
+      <w:pPr>
+        <w:pStyle w:val="NormalWeb"/>
+        <w:ind w:left="720"/>
+      </w:pPr>
+    </w:p>
+    <w:p>
+      <w:pPr>
+        <w:pStyle w:val="NormalWeb"/>
+        <w:ind w:left="720"/>
+      </w:pPr>
+      <w:r>
+        <w:t>&lt;</w:t>
+      </w:r>
+      <w:proofErr w:type="gramStart"/>
+      <w:r>
+        <w:t>figure</w:t>
+      </w:r>
+      <w:proofErr w:type="gramEnd"/>
+      <w:r>
+        <w:t>&gt;</w:t>
+      </w:r>
+      <w:r>
+        <w:t xml:space="preserve"> </w:t>
+      </w:r>
       <w:r>
         <w:t>Image of crunch</w:t>
+      </w:r>
+    </w:p>
+    <w:p>
+      <w:pPr>
+        <w:pStyle w:val="NormalWeb"/>
+        <w:ind w:left="720"/>
+      </w:pPr>
+      <w:r>
+        <w:t>&lt;/figure&gt;</w:t>
+      </w:r>
+    </w:p>
+    <w:p>
+      <w:pPr>
+        <w:pStyle w:val="NormalWeb"/>
+        <w:ind w:left="720"/>
+      </w:pPr>
+      <w:r>
+        <w:t>&lt;h2&gt;</w:t>
       </w:r>
     </w:p>
     <w:p>
@@ -409,6 +614,9 @@
       <w:r>
         <w:t>Crunches</w:t>
       </w:r>
+      <w:r>
+        <w:t>&lt;/h2&gt;</w:t>
+      </w:r>
     </w:p>
     <w:p>
       <w:pPr>
@@ -421,7 +629,36 @@
         <w:ind w:left="720"/>
       </w:pPr>
       <w:r>
-        <w:t>These are exercises that pretty much no one enjoys anyway so it’s probably a good thing that they are not good for your workout. Crunches only work the front ab muscles and not the waist or the lower abs, therefore it could create a muscle imbalance which can lead to back problems. Settle for regular sits ups or even planks which work all the ab muscles.</w:t>
+        <w:t>&lt;p&gt;</w:t>
+      </w:r>
+      <w:r>
+        <w:t>These are exercises that pretty much no one enjoys anyway so it’s probably a good thing that they are not good for your workout. Crunches only work the front ab muscles and not the waist or the lower abs, therefore it could create a muscle imbalance which can lead to back problems. Settle for regular sits ups or even planks which work all the ab muscles</w:t>
+      </w:r>
+      <w:proofErr w:type="gramStart"/>
+      <w:r>
+        <w:t>.</w:t>
+      </w:r>
+      <w:r>
+        <w:t>&lt;</w:t>
+      </w:r>
+      <w:proofErr w:type="gramEnd"/>
+      <w:r>
+        <w:t>/p&gt;</w:t>
+      </w:r>
+    </w:p>
+    <w:p>
+      <w:pPr>
+        <w:pStyle w:val="NormalWeb"/>
+        <w:ind w:left="720"/>
+      </w:pPr>
+      <w:r>
+        <w:t>&lt;p&gt;&lt;span class=”next”</w:t>
+      </w:r>
+      <w:r>
+        <w:t>&gt;Next</w:t>
+      </w:r>
+      <w:r>
+        <w:t>&lt;/span&gt;&lt;p&gt;</w:t>
       </w:r>
     </w:p>
     <w:p>
@@ -483,31 +720,41 @@
     </w:p>
     <w:p>
       <w:pPr>
-        <w:ind w:left="720"/>
-        <w:rPr>
-          <w:rFonts w:ascii="Times New Roman" w:hAnsi="Times New Roman" w:cs="Times New Roman"/>
-          <w:sz w:val="24"/>
-          <w:szCs w:val="24"/>
-        </w:rPr>
-      </w:pPr>
-    </w:p>
-    <w:p>
-      <w:pPr>
-        <w:ind w:left="720"/>
-        <w:rPr>
-          <w:rFonts w:ascii="Times New Roman" w:hAnsi="Times New Roman" w:cs="Times New Roman"/>
-          <w:b/>
-          <w:sz w:val="24"/>
-          <w:szCs w:val="24"/>
-        </w:rPr>
-      </w:pPr>
-      <w:r>
-        <w:rPr>
-          <w:rFonts w:ascii="Times New Roman" w:hAnsi="Times New Roman" w:cs="Times New Roman"/>
-          <w:b/>
-          <w:sz w:val="24"/>
-          <w:szCs w:val="24"/>
-        </w:rPr>
+        <w:pStyle w:val="NormalWeb"/>
+        <w:ind w:left="720"/>
+      </w:pPr>
+      <w:r>
+        <w:t>&lt;p&gt;&lt;span class=”next”&gt;Next&lt;/span&gt;&lt;p&gt;</w:t>
+      </w:r>
+    </w:p>
+    <w:p>
+      <w:pPr>
+        <w:ind w:left="720"/>
+        <w:rPr>
+          <w:rFonts w:ascii="Times New Roman" w:hAnsi="Times New Roman" w:cs="Times New Roman"/>
+          <w:sz w:val="24"/>
+          <w:szCs w:val="24"/>
+        </w:rPr>
+      </w:pPr>
+    </w:p>
+    <w:p>
+      <w:pPr>
+        <w:ind w:left="720"/>
+        <w:rPr>
+          <w:rFonts w:ascii="Times New Roman" w:hAnsi="Times New Roman" w:cs="Times New Roman"/>
+          <w:b/>
+          <w:sz w:val="24"/>
+          <w:szCs w:val="24"/>
+        </w:rPr>
+      </w:pPr>
+      <w:r>
+        <w:rPr>
+          <w:rFonts w:ascii="Times New Roman" w:hAnsi="Times New Roman" w:cs="Times New Roman"/>
+          <w:b/>
+          <w:sz w:val="24"/>
+          <w:szCs w:val="24"/>
+        </w:rPr>
+        <w:lastRenderedPageBreak/>
         <w:t>Image of lying leg curl</w:t>
       </w:r>
     </w:p>
@@ -544,6 +791,15 @@
     </w:p>
     <w:p>
       <w:pPr>
+        <w:pStyle w:val="NormalWeb"/>
+        <w:ind w:left="720"/>
+      </w:pPr>
+      <w:r>
+        <w:t>&lt;p&gt;&lt;span class=”next”&gt;Next&lt;/span&gt;&lt;p&gt;</w:t>
+      </w:r>
+    </w:p>
+    <w:p>
+      <w:pPr>
         <w:ind w:left="720"/>
         <w:rPr>
           <w:rFonts w:ascii="Times New Roman" w:hAnsi="Times New Roman" w:cs="Times New Roman"/>
@@ -624,6 +880,15 @@
     </w:p>
     <w:p>
       <w:pPr>
+        <w:pStyle w:val="NormalWeb"/>
+        <w:ind w:left="720"/>
+      </w:pPr>
+      <w:r>
+        <w:t>&lt;p&gt;&lt;span class=”next”&gt;Next&lt;/span&gt;&lt;p&gt;</w:t>
+      </w:r>
+    </w:p>
+    <w:p>
+      <w:pPr>
         <w:ind w:left="720"/>
         <w:rPr>
           <w:rFonts w:ascii="Times New Roman" w:hAnsi="Times New Roman" w:cs="Times New Roman"/>
@@ -663,7 +928,6 @@
       </w:pPr>
       <w:proofErr w:type="spellStart"/>
       <w:r>
-        <w:lastRenderedPageBreak/>
         <w:t>Lat</w:t>
       </w:r>
       <w:proofErr w:type="spellEnd"/>
@@ -687,6 +951,15 @@
           <w:szCs w:val="24"/>
         </w:rPr>
         <w:t>If you are looking at that machine with the hanging bar and think it’s a good idea to work your muscles by pulling the bar down behind your head…just don’t. While this may seem like a good exercise and the bulky guys at the gym look great doing it, most people do not have the shoulder flexibility to do this with proper form. That means you are likely to injure yourself doing an exercise that is nowhere near as efficient as a military press (which works the same muscles).</w:t>
+      </w:r>
+    </w:p>
+    <w:p>
+      <w:pPr>
+        <w:pStyle w:val="NormalWeb"/>
+        <w:ind w:left="720"/>
+      </w:pPr>
+      <w:r>
+        <w:t>&lt;p&gt;&lt;span class=”next”&gt;Next&lt;/span&gt;&lt;p&gt;</w:t>
       </w:r>
     </w:p>
     <w:p>
@@ -752,6 +1025,15 @@
     </w:p>
     <w:p>
       <w:pPr>
+        <w:pStyle w:val="NormalWeb"/>
+        <w:ind w:left="720"/>
+      </w:pPr>
+      <w:r>
+        <w:t>&lt;p&gt;&lt;span class=”next”&gt;Next&lt;/span&gt;&lt;p&gt;</w:t>
+      </w:r>
+    </w:p>
+    <w:p>
+      <w:pPr>
         <w:pStyle w:val="Heading3"/>
         <w:ind w:left="720"/>
         <w:rPr>
@@ -798,6 +1080,7 @@
         <w:ind w:left="1440"/>
       </w:pPr>
       <w:r>
+        <w:lastRenderedPageBreak/>
         <w:t>Smith Machine Squats</w:t>
       </w:r>
     </w:p>
@@ -817,6 +1100,15 @@
           <w:szCs w:val="24"/>
         </w:rPr>
         <w:t>This machine is just a disaster waiting to happen. The bar you use does not move from its straight path so it can force your back into a position it is not used to. Most people will also put themselves into a bad squat position when using the machine so it’s typically not effective and it can lead to injury.</w:t>
+      </w:r>
+    </w:p>
+    <w:p>
+      <w:pPr>
+        <w:pStyle w:val="NormalWeb"/>
+        <w:ind w:left="720"/>
+      </w:pPr>
+      <w:r>
+        <w:t>&lt;p&gt;&lt;span class=”next”&gt;Next&lt;/span&gt;&lt;p&gt;</w:t>
       </w:r>
     </w:p>
     <w:p>
@@ -887,6 +1179,15 @@
     </w:p>
     <w:p>
       <w:pPr>
+        <w:pStyle w:val="NormalWeb"/>
+        <w:ind w:left="720"/>
+      </w:pPr>
+      <w:r>
+        <w:t>&lt;p&gt;&lt;span class=”next”&gt;Next&lt;/span&gt;&lt;p&gt;</w:t>
+      </w:r>
+    </w:p>
+    <w:p>
+      <w:pPr>
         <w:ind w:left="720"/>
         <w:rPr>
           <w:rFonts w:ascii="Times New Roman" w:hAnsi="Times New Roman" w:cs="Times New Roman"/>
@@ -948,6 +1249,15 @@
     </w:p>
     <w:p>
       <w:pPr>
+        <w:pStyle w:val="NormalWeb"/>
+        <w:ind w:left="720"/>
+      </w:pPr>
+      <w:r>
+        <w:t>&lt;p&gt;&lt;span class=”next”&gt;Next&lt;/span&gt;&lt;p&gt;</w:t>
+      </w:r>
+    </w:p>
+    <w:p>
+      <w:pPr>
         <w:ind w:left="720"/>
         <w:rPr>
           <w:rFonts w:ascii="Times New Roman" w:hAnsi="Times New Roman" w:cs="Times New Roman"/>
@@ -986,198 +1296,225 @@
         <w:ind w:left="1440"/>
       </w:pPr>
       <w:r>
+        <w:t>Vertical Leg Press</w:t>
+      </w:r>
+    </w:p>
+    <w:p>
+      <w:pPr>
+        <w:ind w:left="720"/>
+        <w:rPr>
+          <w:rFonts w:ascii="Times New Roman" w:hAnsi="Times New Roman" w:cs="Times New Roman"/>
+          <w:sz w:val="24"/>
+          <w:szCs w:val="24"/>
+        </w:rPr>
+      </w:pPr>
+      <w:r>
+        <w:rPr>
+          <w:rFonts w:ascii="Times New Roman" w:hAnsi="Times New Roman" w:cs="Times New Roman"/>
+          <w:sz w:val="24"/>
+          <w:szCs w:val="24"/>
+        </w:rPr>
+        <w:t>This leg press does work your legs but it also puts a lot of pressure on your spine. This is just a back injury waiting to happen especially if you start getting into really high weights. If you want to work your legs and have less chance of injury, stick with weighted squats.</w:t>
+      </w:r>
+    </w:p>
+    <w:p>
+      <w:pPr>
+        <w:ind w:left="720"/>
+        <w:rPr>
+          <w:rFonts w:ascii="Times New Roman" w:hAnsi="Times New Roman" w:cs="Times New Roman"/>
+          <w:sz w:val="24"/>
+          <w:szCs w:val="24"/>
+        </w:rPr>
+      </w:pPr>
+      <w:r>
+        <w:rPr>
+          <w:rFonts w:ascii="Times New Roman" w:hAnsi="Times New Roman" w:cs="Times New Roman"/>
+          <w:sz w:val="24"/>
+          <w:szCs w:val="24"/>
+        </w:rPr>
+        <w:t>&lt;/div&gt;</w:t>
+      </w:r>
+    </w:p>
+    <w:p>
+      <w:pPr>
+        <w:ind w:left="720"/>
+        <w:rPr>
+          <w:rFonts w:ascii="Times New Roman" w:hAnsi="Times New Roman" w:cs="Times New Roman"/>
+          <w:b/>
+          <w:sz w:val="24"/>
+          <w:szCs w:val="24"/>
+        </w:rPr>
+      </w:pPr>
+      <w:r>
+        <w:rPr>
+          <w:rFonts w:ascii="Times New Roman" w:hAnsi="Times New Roman" w:cs="Times New Roman"/>
+          <w:b/>
+          <w:sz w:val="24"/>
+          <w:szCs w:val="24"/>
+        </w:rPr>
+        <w:t>Article</w:t>
+      </w:r>
+      <w:r>
+        <w:rPr>
+          <w:rFonts w:ascii="Times New Roman" w:hAnsi="Times New Roman" w:cs="Times New Roman"/>
+          <w:b/>
+          <w:sz w:val="24"/>
+          <w:szCs w:val="24"/>
+        </w:rPr>
+        <w:t xml:space="preserve"> 3</w:t>
+      </w:r>
+    </w:p>
+    <w:p>
+      <w:pPr>
+        <w:ind w:left="720"/>
+        <w:rPr>
+          <w:rFonts w:ascii="Times New Roman" w:hAnsi="Times New Roman" w:cs="Times New Roman"/>
+          <w:sz w:val="24"/>
+          <w:szCs w:val="24"/>
+        </w:rPr>
+      </w:pPr>
+      <w:r>
+        <w:rPr>
+          <w:rFonts w:ascii="Times New Roman" w:hAnsi="Times New Roman" w:cs="Times New Roman"/>
+          <w:sz w:val="24"/>
+          <w:szCs w:val="24"/>
+        </w:rPr>
+        <w:t>healthbody.png</w:t>
+      </w:r>
+    </w:p>
+    <w:p>
+      <w:pPr>
+        <w:pStyle w:val="Heading3"/>
+        <w:ind w:left="720"/>
+        <w:rPr>
+          <w:rStyle w:val="hps"/>
+          <w:lang w:val="en"/>
+        </w:rPr>
+      </w:pPr>
+      <w:r>
+        <w:rPr>
+          <w:rStyle w:val="hps"/>
+          <w:lang w:val="en"/>
+        </w:rPr>
+        <w:t>5</w:t>
+      </w:r>
+      <w:r>
+        <w:rPr>
+          <w:rStyle w:val="shorttext"/>
+          <w:lang w:val="en"/>
+        </w:rPr>
+        <w:t xml:space="preserve"> </w:t>
+      </w:r>
+      <w:r>
+        <w:rPr>
+          <w:rStyle w:val="hps"/>
+          <w:lang w:val="en"/>
+        </w:rPr>
+        <w:t>Tips for a</w:t>
+      </w:r>
+      <w:r>
+        <w:rPr>
+          <w:rStyle w:val="shorttext"/>
+          <w:lang w:val="en"/>
+        </w:rPr>
+        <w:t xml:space="preserve"> </w:t>
+      </w:r>
+      <w:r>
+        <w:rPr>
+          <w:rStyle w:val="hps"/>
+          <w:lang w:val="en"/>
+        </w:rPr>
+        <w:t>healthy body</w:t>
+      </w:r>
+      <w:r>
+        <w:rPr>
+          <w:rStyle w:val="shorttext"/>
+          <w:lang w:val="en"/>
+        </w:rPr>
+        <w:t xml:space="preserve"> </w:t>
+      </w:r>
+      <w:r>
+        <w:rPr>
+          <w:rStyle w:val="hps"/>
+          <w:lang w:val="en"/>
+        </w:rPr>
+        <w:t>and</w:t>
+      </w:r>
+      <w:r>
+        <w:rPr>
+          <w:rStyle w:val="shorttext"/>
+          <w:lang w:val="en"/>
+        </w:rPr>
+        <w:t xml:space="preserve"> </w:t>
+      </w:r>
+      <w:r>
+        <w:rPr>
+          <w:rStyle w:val="hps"/>
+          <w:lang w:val="en"/>
+        </w:rPr>
+        <w:t>six packs</w:t>
+      </w:r>
+    </w:p>
+    <w:p>
+      <w:pPr>
+        <w:ind w:left="720"/>
+      </w:pPr>
+      <w:r>
+        <w:t>&lt;p&gt;</w:t>
+      </w:r>
+      <w:r>
+        <w:t>Francine Marques Graduate in BA in Sport Science</w:t>
+      </w:r>
+      <w:r>
+        <w:t xml:space="preserve"> and </w:t>
+      </w:r>
+      <w:r>
+        <w:t>Medicine talks about workout routine</w:t>
+      </w:r>
+      <w:proofErr w:type="gramStart"/>
+      <w:r>
+        <w:t>.</w:t>
+      </w:r>
+      <w:r>
+        <w:t>&lt;</w:t>
+      </w:r>
+      <w:proofErr w:type="gramEnd"/>
+      <w:r>
+        <w:t xml:space="preserve">span </w:t>
+      </w:r>
+      <w:proofErr w:type="spellStart"/>
+      <w:r>
+        <w:t>class”expand</w:t>
+      </w:r>
+      <w:proofErr w:type="spellEnd"/>
+      <w:r>
+        <w:t>”&gt;</w:t>
+      </w:r>
+    </w:p>
+    <w:p>
+      <w:pPr>
+        <w:ind w:left="720"/>
+        <w:rPr>
+          <w:lang w:val="en"/>
+        </w:rPr>
+      </w:pPr>
+    </w:p>
+    <w:p>
+      <w:pPr>
+        <w:ind w:left="720"/>
+        <w:rPr>
+          <w:b/>
+          <w:color w:val="FFD966" w:themeColor="accent4" w:themeTint="99"/>
+          <w:lang w:val="en"/>
+        </w:rPr>
+      </w:pPr>
+      <w:r>
+        <w:rPr>
+          <w:b/>
+          <w:color w:val="FFD966" w:themeColor="accent4" w:themeTint="99"/>
+          <w:lang w:val="en"/>
+        </w:rPr>
         <w:lastRenderedPageBreak/>
-        <w:t>Vertical Leg Press</w:t>
-      </w:r>
-    </w:p>
-    <w:p>
-      <w:pPr>
-        <w:ind w:left="720"/>
-        <w:rPr>
-          <w:rFonts w:ascii="Times New Roman" w:hAnsi="Times New Roman" w:cs="Times New Roman"/>
-          <w:sz w:val="24"/>
-          <w:szCs w:val="24"/>
-        </w:rPr>
-      </w:pPr>
-      <w:r>
-        <w:rPr>
-          <w:rFonts w:ascii="Times New Roman" w:hAnsi="Times New Roman" w:cs="Times New Roman"/>
-          <w:sz w:val="24"/>
-          <w:szCs w:val="24"/>
-        </w:rPr>
-        <w:t>This leg press does work your legs but it also puts a lot of pressure on your spine. This is just a back injury waiting to happen especially if you start getting into really high weights. If you want to work your legs and have less chance of injury, stick with weighted squats.</w:t>
-      </w:r>
-    </w:p>
-    <w:p>
-      <w:pPr>
-        <w:ind w:left="720"/>
-        <w:rPr>
-          <w:rFonts w:ascii="Times New Roman" w:hAnsi="Times New Roman" w:cs="Times New Roman"/>
-          <w:sz w:val="24"/>
-          <w:szCs w:val="24"/>
-        </w:rPr>
-      </w:pPr>
-    </w:p>
-    <w:p>
-      <w:pPr>
-        <w:ind w:left="720"/>
-        <w:rPr>
-          <w:rFonts w:ascii="Times New Roman" w:hAnsi="Times New Roman" w:cs="Times New Roman"/>
-          <w:b/>
-          <w:sz w:val="24"/>
-          <w:szCs w:val="24"/>
-        </w:rPr>
-      </w:pPr>
-      <w:r>
-        <w:rPr>
-          <w:rFonts w:ascii="Times New Roman" w:hAnsi="Times New Roman" w:cs="Times New Roman"/>
-          <w:b/>
-          <w:sz w:val="24"/>
-          <w:szCs w:val="24"/>
-        </w:rPr>
-        <w:t>Article</w:t>
-      </w:r>
-      <w:r>
-        <w:rPr>
-          <w:rFonts w:ascii="Times New Roman" w:hAnsi="Times New Roman" w:cs="Times New Roman"/>
-          <w:b/>
-          <w:sz w:val="24"/>
-          <w:szCs w:val="24"/>
-        </w:rPr>
-        <w:t xml:space="preserve"> 3</w:t>
-      </w:r>
-    </w:p>
-    <w:p>
-      <w:pPr>
-        <w:ind w:left="720"/>
-        <w:rPr>
-          <w:rFonts w:ascii="Times New Roman" w:hAnsi="Times New Roman" w:cs="Times New Roman"/>
-          <w:sz w:val="24"/>
-          <w:szCs w:val="24"/>
-        </w:rPr>
-      </w:pPr>
-      <w:r>
-        <w:rPr>
-          <w:rFonts w:ascii="Times New Roman" w:hAnsi="Times New Roman" w:cs="Times New Roman"/>
-          <w:sz w:val="24"/>
-          <w:szCs w:val="24"/>
-        </w:rPr>
-        <w:t>healthbody.png</w:t>
-      </w:r>
-    </w:p>
-    <w:p>
-      <w:pPr>
-        <w:pStyle w:val="Heading3"/>
-        <w:ind w:left="720"/>
-        <w:rPr>
-          <w:rStyle w:val="hps"/>
-          <w:lang w:val="en"/>
-        </w:rPr>
-      </w:pPr>
-      <w:r>
-        <w:rPr>
-          <w:rStyle w:val="hps"/>
-          <w:lang w:val="en"/>
-        </w:rPr>
-        <w:t>5</w:t>
-      </w:r>
-      <w:r>
-        <w:rPr>
-          <w:rStyle w:val="shorttext"/>
-          <w:lang w:val="en"/>
-        </w:rPr>
-        <w:t xml:space="preserve"> </w:t>
-      </w:r>
-      <w:r>
-        <w:rPr>
-          <w:rStyle w:val="hps"/>
-          <w:lang w:val="en"/>
-        </w:rPr>
-        <w:t>Tips for a</w:t>
-      </w:r>
-      <w:r>
-        <w:rPr>
-          <w:rStyle w:val="shorttext"/>
-          <w:lang w:val="en"/>
-        </w:rPr>
-        <w:t xml:space="preserve"> </w:t>
-      </w:r>
-      <w:r>
-        <w:rPr>
-          <w:rStyle w:val="hps"/>
-          <w:lang w:val="en"/>
-        </w:rPr>
-        <w:t>healthy body</w:t>
-      </w:r>
-      <w:r>
-        <w:rPr>
-          <w:rStyle w:val="shorttext"/>
-          <w:lang w:val="en"/>
-        </w:rPr>
-        <w:t xml:space="preserve"> </w:t>
-      </w:r>
-      <w:r>
-        <w:rPr>
-          <w:rStyle w:val="hps"/>
-          <w:lang w:val="en"/>
-        </w:rPr>
-        <w:t>and</w:t>
-      </w:r>
-      <w:r>
-        <w:rPr>
-          <w:rStyle w:val="shorttext"/>
-          <w:lang w:val="en"/>
-        </w:rPr>
-        <w:t xml:space="preserve"> </w:t>
-      </w:r>
-      <w:r>
-        <w:rPr>
-          <w:rStyle w:val="hps"/>
-          <w:lang w:val="en"/>
-        </w:rPr>
-        <w:t>six packs</w:t>
-      </w:r>
-    </w:p>
-    <w:p>
-      <w:pPr>
-        <w:ind w:left="720"/>
-      </w:pPr>
-      <w:r>
-        <w:t>Francine Marques Graduate in BA in Sport Science</w:t>
-      </w:r>
-      <w:r>
-        <w:t xml:space="preserve"> and </w:t>
-      </w:r>
-      <w:r>
-        <w:t>Medicine talks about workout routine</w:t>
-      </w:r>
-      <w:r>
-        <w:t>.</w:t>
-      </w:r>
-    </w:p>
-    <w:p>
-      <w:pPr>
-        <w:ind w:left="720"/>
-        <w:rPr>
-          <w:lang w:val="en"/>
-        </w:rPr>
-      </w:pPr>
-    </w:p>
-    <w:p>
-      <w:pPr>
-        <w:ind w:left="720"/>
-        <w:rPr>
-          <w:b/>
-          <w:color w:val="FFD966" w:themeColor="accent4" w:themeTint="99"/>
-          <w:lang w:val="en"/>
-        </w:rPr>
-      </w:pPr>
-      <w:r>
-        <w:rPr>
-          <w:b/>
-          <w:color w:val="FFD966" w:themeColor="accent4" w:themeTint="99"/>
-          <w:lang w:val="en"/>
-        </w:rPr>
         <w:t>JavaScript to show up</w:t>
       </w:r>
     </w:p>
@@ -1393,7 +1730,13 @@
         <w:rPr>
           <w:lang w:val="en"/>
         </w:rPr>
-        <w:t xml:space="preserve">For those reason mention above the Sport Science College FEF in Brazil prepare 5 good tips for getting a defined abdominal with healthful  </w:t>
+        <w:t>For those reason mention above the Sport Science College FEF in Brazil prepare 5 good tips for getting a de</w:t>
+      </w:r>
+      <w:r>
+        <w:rPr>
+          <w:lang w:val="en"/>
+        </w:rPr>
+        <w:t>fined abdominal with healthful &lt;/span&gt;</w:t>
       </w:r>
     </w:p>
     <w:p>
@@ -1989,6 +2332,7 @@
         <w:ind w:left="1440"/>
       </w:pPr>
       <w:r>
+        <w:lastRenderedPageBreak/>
         <w:t>Avoid meals deals</w:t>
       </w:r>
     </w:p>
@@ -3631,6 +3975,7 @@
   <w:style w:type="character" w:default="1" w:styleId="DefaultParagraphFont">
     <w:name w:val="Default Paragraph Font"/>
     <w:uiPriority w:val="1"/>
+    <w:semiHidden/>
     <w:unhideWhenUsed/>
   </w:style>
   <w:style w:type="table" w:default="1" w:styleId="TableNormal">
@@ -4040,7 +4385,7 @@
 </file>
 
 <file path=customXml/itemProps1.xml><?xml version="1.0" encoding="utf-8"?>
-<ds:datastoreItem xmlns:ds="http://schemas.openxmlformats.org/officeDocument/2006/customXml" ds:itemID="{3B50D927-168D-469A-829E-7C69069D8CD9}">
+<ds:datastoreItem xmlns:ds="http://schemas.openxmlformats.org/officeDocument/2006/customXml" ds:itemID="{33152234-538E-40A2-BA50-E8E9B75B4D9C}">
   <ds:schemaRefs>
     <ds:schemaRef ds:uri="http://schemas.openxmlformats.org/officeDocument/2006/bibliography"/>
   </ds:schemaRefs>

</xml_diff>